<commit_message>
MAJ Game Concept => Gameplay V2
</commit_message>
<xml_diff>
--- a/Docs/Dungeon alpha.docx
+++ b/Docs/Dungeon alpha.docx
@@ -155,6 +155,23 @@
     </w:p>
     <w:p>
       <w:pPr>
+        <w:pStyle w:val="Paragraphedeliste"/>
+        <w:numPr>
+          <w:ilvl w:val="0"/>
+          <w:numId w:val="1"/>
+        </w:numPr>
+      </w:pPr>
+      <w:proofErr w:type="spellStart"/>
+      <w:r>
+        <w:t>Kingdow</w:t>
+      </w:r>
+      <w:proofErr w:type="spellEnd"/>
+      <w:r>
+        <w:t xml:space="preserve"> Rush</w:t>
+      </w:r>
+    </w:p>
+    <w:p>
+      <w:pPr>
         <w:pStyle w:val="Standard"/>
       </w:pPr>
     </w:p>
@@ -335,6 +352,7 @@
         </w:numPr>
       </w:pPr>
       <w:r>
+        <w:lastRenderedPageBreak/>
         <w:t>Créatures (araignées, loup, …)</w:t>
       </w:r>
     </w:p>
@@ -343,7 +361,6 @@
         <w:pStyle w:val="Standard"/>
       </w:pPr>
       <w:r>
-        <w:lastRenderedPageBreak/>
         <w:t>Classes d’unités :</w:t>
       </w:r>
     </w:p>
@@ -617,7 +634,6 @@
           <w:b/>
           <w:bCs/>
         </w:rPr>
-        <w:lastRenderedPageBreak/>
         <w:t>Phase de jeu 1 :</w:t>
       </w:r>
     </w:p>
@@ -884,7 +900,6 @@
           <w:b/>
           <w:bCs/>
         </w:rPr>
-        <w:lastRenderedPageBreak/>
         <w:t>Prototype 1 :</w:t>
       </w:r>
     </w:p>
@@ -1572,8 +1587,6 @@
         </w:rPr>
         <w:t>Validé</w:t>
       </w:r>
-      <w:bookmarkStart w:id="0" w:name="_GoBack"/>
-      <w:bookmarkEnd w:id="0"/>
     </w:p>
     <w:p>
       <w:pPr>
@@ -2118,15 +2131,13 @@
         <w:t>C'est-à-dire</w:t>
       </w:r>
       <w:r>
-        <w:t xml:space="preserve"> que les unités pourraient d'</w:t>
-      </w:r>
-      <w:proofErr w:type="spellStart"/>
-      <w:r>
-        <w:t>elle même</w:t>
-      </w:r>
-      <w:proofErr w:type="spellEnd"/>
-      <w:r>
-        <w:t xml:space="preserve"> se mettre en mode « patrouille » ou en protection d'un coffre. Il serait alors plus cohérent que les troupes soient dispersées. Et qu'il soit peu évident de les contrôler.</w:t>
+        <w:t xml:space="preserve"> que les unités pourraient d'elle</w:t>
+      </w:r>
+      <w:r>
+        <w:t>s</w:t>
+      </w:r>
+      <w:r>
+        <w:t xml:space="preserve"> même se mettre en mode « patrouille » ou en protection d'un coffre. Il serait alors plus cohérent que les troupes soient dispersées. Et qu'il soit peu évident de les contrôler.</w:t>
       </w:r>
     </w:p>
     <w:p>
@@ -2254,7 +2265,142 @@
     <w:p>
       <w:pPr>
         <w:pStyle w:val="Standard"/>
-      </w:pPr>
+        <w:rPr>
+          <w:b/>
+          <w:bCs/>
+        </w:rPr>
+      </w:pPr>
+      <w:r>
+        <w:rPr>
+          <w:b/>
+          <w:bCs/>
+        </w:rPr>
+        <w:t xml:space="preserve">Réflexions sur le </w:t>
+      </w:r>
+      <w:proofErr w:type="spellStart"/>
+      <w:r>
+        <w:rPr>
+          <w:b/>
+          <w:bCs/>
+        </w:rPr>
+        <w:t>gameplay</w:t>
+      </w:r>
+      <w:proofErr w:type="spellEnd"/>
+      <w:r>
+        <w:rPr>
+          <w:b/>
+          <w:bCs/>
+        </w:rPr>
+        <w:t xml:space="preserve"> V2</w:t>
+      </w:r>
+      <w:r>
+        <w:rPr>
+          <w:b/>
+          <w:bCs/>
+        </w:rPr>
+        <w:t xml:space="preserve"> :</w:t>
+      </w:r>
+    </w:p>
+    <w:p>
+      <w:pPr>
+        <w:pStyle w:val="Standard"/>
+      </w:pPr>
+      <w:r>
+        <w:t xml:space="preserve">Le jeu est juste un </w:t>
+      </w:r>
+      <w:proofErr w:type="spellStart"/>
+      <w:r>
+        <w:t>tower</w:t>
+      </w:r>
+      <w:proofErr w:type="spellEnd"/>
+      <w:r>
+        <w:t xml:space="preserve"> </w:t>
+      </w:r>
+      <w:proofErr w:type="spellStart"/>
+      <w:r>
+        <w:t>defense</w:t>
+      </w:r>
+      <w:proofErr w:type="spellEnd"/>
+      <w:r>
+        <w:t xml:space="preserve"> avec un « thème » ennemi / maitre d’un donjon plutôt qu’un thème simple / gentil de base. Les tours correspondent aux pièges ainsi qu’aux unités (comme dans </w:t>
+      </w:r>
+      <w:proofErr w:type="spellStart"/>
+      <w:r>
+        <w:t>Kingdom</w:t>
+      </w:r>
+      <w:proofErr w:type="spellEnd"/>
+      <w:r>
+        <w:t xml:space="preserve"> Rush).</w:t>
+      </w:r>
+      <w:r>
+        <w:t xml:space="preserve"> Il faut donc de l’or pour créer ces deux entités. On obtient de l’or de différentes façons. Avec des coffres qui génèrent de l’or ? En tuant les assaillants. En pillant des villages / châteaux adverses.</w:t>
+      </w:r>
+      <w:r>
+        <w:t xml:space="preserve"> </w:t>
+      </w:r>
+      <w:r>
+        <w:t xml:space="preserve">A l’inverse d’un TD où tu changes de </w:t>
+      </w:r>
+      <w:proofErr w:type="spellStart"/>
+      <w:r>
+        <w:t>Map</w:t>
+      </w:r>
+      <w:proofErr w:type="spellEnd"/>
+      <w:r>
+        <w:t xml:space="preserve"> pour défendre de nouvelles régions (ce qui n’est pas forcément logique), ici on défend son château.</w:t>
+      </w:r>
+      <w:r>
+        <w:t xml:space="preserve"> Il existe (dans l’univers de ce jeu) une organisation se chargeant de proposer des quêtes aux aventuriers. En tant que Vilain,</w:t>
+      </w:r>
+      <w:bookmarkStart w:id="0" w:name="_GoBack"/>
+      <w:bookmarkEnd w:id="0"/>
+      <w:r>
+        <w:t xml:space="preserve"> on peut ajouter des quêtes par rapport à des objets en notre possession et en payant une sommes d’argents. Il sera possible que des Héros viennent dans le donjon sans objectifs mais également via les quêtes de la taverne. Il serait possible d’envoyer ses troupes à la recherche d’objets précieux. Par exemple, envoyer 3 </w:t>
+      </w:r>
+      <w:proofErr w:type="spellStart"/>
+      <w:r>
+        <w:t>orcs</w:t>
+      </w:r>
+      <w:proofErr w:type="spellEnd"/>
+      <w:r>
+        <w:t xml:space="preserve"> pendant 15 minutes (de jeu réel, pas déconnecté) afin de trouver un objet. Il serait possible d’envoyer ces troupes dans différents lieux, villages, </w:t>
+      </w:r>
+      <w:proofErr w:type="spellStart"/>
+      <w:r>
+        <w:t>chateaux</w:t>
+      </w:r>
+      <w:proofErr w:type="spellEnd"/>
+      <w:r>
+        <w:t>, grottes, forets, …</w:t>
+      </w:r>
+      <w:r>
+        <w:t xml:space="preserve"> A la fin d</w:t>
+      </w:r>
+      <w:r>
+        <w:t>e l’</w:t>
+      </w:r>
+      <w:r>
+        <w:t>escapade du groupe</w:t>
+      </w:r>
+      <w:r>
+        <w:t xml:space="preserve">, il y aura un rapport de bataille (style </w:t>
+      </w:r>
+      <w:proofErr w:type="spellStart"/>
+      <w:r>
+        <w:t>Dwarf</w:t>
+      </w:r>
+      <w:proofErr w:type="spellEnd"/>
+      <w:r>
+        <w:t xml:space="preserve"> </w:t>
+      </w:r>
+      <w:proofErr w:type="spellStart"/>
+      <w:r>
+        <w:t>Fortress</w:t>
+      </w:r>
+      <w:proofErr w:type="spellEnd"/>
+      <w:r>
+        <w:t>) où l’on verra ce qu’il s’est passé (détaillé ou non), on verra les morts et les objets ramenés. Il faudra prendre en compte le risque de se faire attaquer pendant ce temps-là. Il faudra étudier ce système, où l’on envoie ses troupes un certain temps, pour voir si ce n’est pas chiant pour le joueur.</w:t>
+      </w:r>
     </w:p>
     <w:p>
       <w:pPr>
@@ -2313,7 +2459,11 @@
         <w:pStyle w:val="Standard"/>
       </w:pPr>
       <w:r>
-        <w:t>Vous êtes un jeune magicien tout juste diplômé de l'école de magie. Vous vous êtes spécialisé dans la gestion de donjon ainsi que dans la torture de groupe de héros. Motivé par toutes les possibilités qui s'offrent à vous, vous décidez qu'il est temps de vous faire un petit pécule pour pouvoir vous offrir votre premier donjon. Après une longue période</w:t>
+        <w:t xml:space="preserve">Vous êtes un jeune magicien tout juste diplômé de l'école de magie. Vous vous êtes spécialisé dans la gestion de donjon ainsi que dans la torture de groupe de héros. Motivé par toutes les possibilités qui s'offrent à vous, vous décidez qu'il est temps de vous faire un petit pécule pour pouvoir vous offrir </w:t>
+      </w:r>
+      <w:r>
+        <w:lastRenderedPageBreak/>
+        <w:t>votre premier donjon. Après une longue période</w:t>
       </w:r>
       <w:proofErr w:type="gramStart"/>
       <w:r>

</xml_diff>